<commit_message>
Milestone 2 Commit 2
</commit_message>
<xml_diff>
--- a/documentation/SourceList.docx
+++ b/documentation/SourceList.docx
@@ -15,17 +15,297 @@
     <w:p>
       <w:pPr>
         <w:rPr>
-          <w:b/>
-          <w:bCs/>
+          <w:sz w:val="24"/>
+          <w:szCs w:val="24"/>
         </w:rPr>
       </w:pPr>
       <w:r>
         <w:rPr>
           <w:b/>
           <w:bCs/>
+          <w:sz w:val="32"/>
+          <w:szCs w:val="32"/>
         </w:rPr>
         <w:t>Sources:</w:t>
       </w:r>
+      <w:r>
+        <w:rPr>
+          <w:b/>
+          <w:bCs/>
+          <w:sz w:val="28"/>
+          <w:szCs w:val="28"/>
+        </w:rPr>
+        <w:br/>
+      </w:r>
+      <w:proofErr w:type="spellStart"/>
+      <w:r>
+        <w:rPr>
+          <w:b/>
+          <w:bCs/>
+          <w:sz w:val="28"/>
+          <w:szCs w:val="28"/>
+        </w:rPr>
+        <w:t>Zapsplat</w:t>
+      </w:r>
+      <w:proofErr w:type="spellEnd"/>
+      <w:r>
+        <w:rPr>
+          <w:b/>
+          <w:bCs/>
+          <w:sz w:val="28"/>
+          <w:szCs w:val="28"/>
+        </w:rPr>
+        <w:t>:</w:t>
+      </w:r>
+      <w:r>
+        <w:rPr>
+          <w:b/>
+          <w:bCs/>
+          <w:sz w:val="28"/>
+          <w:szCs w:val="28"/>
+        </w:rPr>
+        <w:br/>
+      </w:r>
+      <w:r>
+        <w:rPr>
+          <w:b/>
+          <w:bCs/>
+          <w:sz w:val="24"/>
+          <w:szCs w:val="24"/>
+        </w:rPr>
+        <w:t>https://www.zapsplat.com/music/cartoon-plastic-ruler-twang-good-for-spring-or-jump-8/</w:t>
+      </w:r>
+      <w:r>
+        <w:rPr>
+          <w:b/>
+          <w:bCs/>
+          <w:sz w:val="24"/>
+          <w:szCs w:val="24"/>
+        </w:rPr>
+        <w:br/>
+      </w:r>
+      <w:r>
+        <w:rPr>
+          <w:sz w:val="24"/>
+          <w:szCs w:val="24"/>
+        </w:rPr>
+        <w:t>zapsplat_cartoon_plastic_ruler_twang_008_22703.mp3</w:t>
+      </w:r>
+      <w:r>
+        <w:rPr>
+          <w:sz w:val="24"/>
+          <w:szCs w:val="24"/>
+        </w:rPr>
+        <w:br/>
+      </w:r>
+      <w:r>
+        <w:rPr>
+          <w:sz w:val="24"/>
+          <w:szCs w:val="24"/>
+        </w:rPr>
+        <w:t>Vibration of a plastic ruler with one side held stationary.</w:t>
+      </w:r>
+    </w:p>
+    <w:p>
+      <w:pPr>
+        <w:rPr>
+          <w:sz w:val="24"/>
+          <w:szCs w:val="24"/>
+        </w:rPr>
+      </w:pPr>
+      <w:r>
+        <w:rPr>
+          <w:sz w:val="24"/>
+          <w:szCs w:val="24"/>
+        </w:rPr>
+        <w:br/>
+      </w:r>
+      <w:r>
+        <w:rPr>
+          <w:b/>
+          <w:bCs/>
+          <w:sz w:val="24"/>
+          <w:szCs w:val="24"/>
+        </w:rPr>
+        <w:t>https://www.zapsplat.com/music/air-blown-from-straw-into-wet-sloppy-mud-bubbling-1/</w:t>
+      </w:r>
+      <w:r>
+        <w:rPr>
+          <w:sz w:val="24"/>
+          <w:szCs w:val="24"/>
+        </w:rPr>
+        <w:br/>
+      </w:r>
+      <w:r>
+        <w:rPr>
+          <w:sz w:val="24"/>
+          <w:szCs w:val="24"/>
+        </w:rPr>
+        <w:t>zapsplat_foley_wet_mud_air_blow_into_small_bubbles_001_47626.mp3</w:t>
+      </w:r>
+      <w:r>
+        <w:rPr>
+          <w:sz w:val="24"/>
+          <w:szCs w:val="24"/>
+        </w:rPr>
+        <w:br/>
+        <w:t>Mud bubbling from air blown through a straw.</w:t>
+      </w:r>
+    </w:p>
+    <w:p>
+      <w:pPr>
+        <w:rPr>
+          <w:sz w:val="24"/>
+          <w:szCs w:val="24"/>
+        </w:rPr>
+      </w:pPr>
+    </w:p>
+    <w:p>
+      <w:pPr>
+        <w:rPr>
+          <w:sz w:val="24"/>
+          <w:szCs w:val="24"/>
+        </w:rPr>
+      </w:pPr>
+      <w:r>
+        <w:rPr>
+          <w:b/>
+          <w:bCs/>
+          <w:sz w:val="28"/>
+          <w:szCs w:val="28"/>
+        </w:rPr>
+        <w:t>Freesound.org:</w:t>
+      </w:r>
+      <w:r>
+        <w:rPr>
+          <w:b/>
+          <w:bCs/>
+          <w:sz w:val="28"/>
+          <w:szCs w:val="28"/>
+        </w:rPr>
+        <w:br/>
+      </w:r>
+      <w:r>
+        <w:rPr>
+          <w:b/>
+          <w:bCs/>
+          <w:sz w:val="24"/>
+          <w:szCs w:val="24"/>
+        </w:rPr>
+        <w:t>https://freesound.org/people/plingativator/sounds/188869/</w:t>
+      </w:r>
+      <w:r>
+        <w:rPr>
+          <w:b/>
+          <w:bCs/>
+          <w:sz w:val="24"/>
+          <w:szCs w:val="24"/>
+        </w:rPr>
+        <w:br/>
+      </w:r>
+      <w:r>
+        <w:rPr>
+          <w:sz w:val="24"/>
+          <w:szCs w:val="24"/>
+        </w:rPr>
+        <w:t>188869__plingativator__jawharp-boing.wav</w:t>
+      </w:r>
+      <w:r>
+        <w:rPr>
+          <w:sz w:val="24"/>
+          <w:szCs w:val="24"/>
+        </w:rPr>
+        <w:br/>
+      </w:r>
+      <w:r>
+        <w:rPr>
+          <w:i/>
+          <w:iCs/>
+          <w:sz w:val="24"/>
+          <w:szCs w:val="24"/>
+        </w:rPr>
+        <w:t>“</w:t>
+      </w:r>
+      <w:r>
+        <w:rPr>
+          <w:rFonts w:ascii="Verdana" w:hAnsi="Verdana"/>
+          <w:i/>
+          <w:iCs/>
+          <w:color w:val="333333"/>
+          <w:sz w:val="20"/>
+          <w:szCs w:val="20"/>
+          <w:shd w:val="clear" w:color="auto" w:fill="FFFFFF"/>
+        </w:rPr>
+        <w:t xml:space="preserve">A couple of 'boing' sounds made using a </w:t>
+      </w:r>
+      <w:proofErr w:type="spellStart"/>
+      <w:r>
+        <w:rPr>
+          <w:rFonts w:ascii="Verdana" w:hAnsi="Verdana"/>
+          <w:i/>
+          <w:iCs/>
+          <w:color w:val="333333"/>
+          <w:sz w:val="20"/>
+          <w:szCs w:val="20"/>
+          <w:shd w:val="clear" w:color="auto" w:fill="FFFFFF"/>
+        </w:rPr>
+        <w:t>jawharp</w:t>
+      </w:r>
+      <w:proofErr w:type="spellEnd"/>
+      <w:r>
+        <w:rPr>
+          <w:rFonts w:ascii="Verdana" w:hAnsi="Verdana"/>
+          <w:i/>
+          <w:iCs/>
+          <w:color w:val="333333"/>
+          <w:sz w:val="20"/>
+          <w:szCs w:val="20"/>
+          <w:shd w:val="clear" w:color="auto" w:fill="FFFFFF"/>
+        </w:rPr>
+        <w:t>.</w:t>
+      </w:r>
+      <w:r>
+        <w:rPr>
+          <w:rFonts w:ascii="Verdana" w:hAnsi="Verdana"/>
+          <w:i/>
+          <w:iCs/>
+          <w:color w:val="333333"/>
+          <w:sz w:val="20"/>
+          <w:szCs w:val="20"/>
+          <w:shd w:val="clear" w:color="auto" w:fill="FFFFFF"/>
+        </w:rPr>
+        <w:t>”</w:t>
+      </w:r>
+      <w:r>
+        <w:rPr>
+          <w:rFonts w:ascii="Verdana" w:hAnsi="Verdana"/>
+          <w:i/>
+          <w:iCs/>
+          <w:color w:val="333333"/>
+          <w:sz w:val="20"/>
+          <w:szCs w:val="20"/>
+          <w:shd w:val="clear" w:color="auto" w:fill="FFFFFF"/>
+        </w:rPr>
+        <w:t>-</w:t>
+      </w:r>
+      <w:r>
+        <w:rPr>
+          <w:rFonts w:ascii="Verdana" w:hAnsi="Verdana"/>
+          <w:color w:val="333333"/>
+          <w:sz w:val="20"/>
+          <w:szCs w:val="20"/>
+          <w:shd w:val="clear" w:color="auto" w:fill="FFFFFF"/>
+        </w:rPr>
+        <w:t xml:space="preserve"> Uploader description.</w:t>
+      </w:r>
+    </w:p>
+    <w:p>
+      <w:pPr>
+        <w:rPr>
+          <w:sz w:val="24"/>
+          <w:szCs w:val="24"/>
+        </w:rPr>
+      </w:pPr>
     </w:p>
     <w:sectPr>
       <w:pgSz w:w="12240" w:h="15840"/>

</xml_diff>

<commit_message>
Wednesday commit Milestone 3 work
</commit_message>
<xml_diff>
--- a/documentation/SourceList.docx
+++ b/documentation/SourceList.docx
@@ -36,26 +36,7 @@
           <w:szCs w:val="28"/>
         </w:rPr>
         <w:br/>
-      </w:r>
-      <w:proofErr w:type="spellStart"/>
-      <w:r>
-        <w:rPr>
-          <w:b/>
-          <w:bCs/>
-          <w:sz w:val="28"/>
-          <w:szCs w:val="28"/>
-        </w:rPr>
-        <w:t>Zapsplat</w:t>
-      </w:r>
-      <w:proofErr w:type="spellEnd"/>
-      <w:r>
-        <w:rPr>
-          <w:b/>
-          <w:bCs/>
-          <w:sz w:val="28"/>
-          <w:szCs w:val="28"/>
-        </w:rPr>
-        <w:t>:</w:t>
+        <w:t>Zapsplat:</w:t>
       </w:r>
       <w:r>
         <w:rPr>
@@ -163,6 +144,9 @@
     <w:p>
       <w:pPr>
         <w:rPr>
+          <w:rFonts w:cstheme="minorHAnsi"/>
+          <w:b/>
+          <w:bCs/>
           <w:sz w:val="24"/>
           <w:szCs w:val="24"/>
         </w:rPr>
@@ -187,6 +171,7 @@
       </w:r>
       <w:r>
         <w:rPr>
+          <w:rFonts w:cstheme="minorHAnsi"/>
           <w:b/>
           <w:bCs/>
           <w:sz w:val="24"/>
@@ -196,15 +181,17 @@
       </w:r>
       <w:r>
         <w:rPr>
-          <w:b/>
-          <w:bCs/>
-          <w:sz w:val="24"/>
-          <w:szCs w:val="24"/>
-        </w:rPr>
-        <w:br/>
-      </w:r>
-      <w:r>
-        <w:rPr>
+          <w:rFonts w:cstheme="minorHAnsi"/>
+          <w:b/>
+          <w:bCs/>
+          <w:sz w:val="24"/>
+          <w:szCs w:val="24"/>
+        </w:rPr>
+        <w:br/>
+      </w:r>
+      <w:r>
+        <w:rPr>
+          <w:rFonts w:cstheme="minorHAnsi"/>
           <w:sz w:val="24"/>
           <w:szCs w:val="24"/>
         </w:rPr>
@@ -212,13 +199,15 @@
       </w:r>
       <w:r>
         <w:rPr>
-          <w:sz w:val="24"/>
-          <w:szCs w:val="24"/>
-        </w:rPr>
-        <w:br/>
-      </w:r>
-      <w:r>
-        <w:rPr>
+          <w:rFonts w:cstheme="minorHAnsi"/>
+          <w:sz w:val="24"/>
+          <w:szCs w:val="24"/>
+        </w:rPr>
+        <w:br/>
+      </w:r>
+      <w:r>
+        <w:rPr>
+          <w:rFonts w:cstheme="minorHAnsi"/>
           <w:i/>
           <w:iCs/>
           <w:sz w:val="24"/>
@@ -228,75 +217,173 @@
       </w:r>
       <w:r>
         <w:rPr>
-          <w:rFonts w:ascii="Verdana" w:hAnsi="Verdana"/>
+          <w:rFonts w:cstheme="minorHAnsi"/>
           <w:i/>
           <w:iCs/>
           <w:color w:val="333333"/>
-          <w:sz w:val="20"/>
-          <w:szCs w:val="20"/>
+          <w:sz w:val="24"/>
+          <w:szCs w:val="24"/>
           <w:shd w:val="clear" w:color="auto" w:fill="FFFFFF"/>
         </w:rPr>
-        <w:t xml:space="preserve">A couple of 'boing' sounds made using a </w:t>
-      </w:r>
-      <w:proofErr w:type="spellStart"/>
-      <w:r>
-        <w:rPr>
-          <w:rFonts w:ascii="Verdana" w:hAnsi="Verdana"/>
+        <w:t>A couple of 'boing' sounds made using a jawharp.”-</w:t>
+      </w:r>
+      <w:r>
+        <w:rPr>
+          <w:rFonts w:cstheme="minorHAnsi"/>
+          <w:color w:val="333333"/>
+          <w:sz w:val="24"/>
+          <w:szCs w:val="24"/>
+          <w:shd w:val="clear" w:color="auto" w:fill="FFFFFF"/>
+        </w:rPr>
+        <w:t xml:space="preserve"> Uploader description.</w:t>
+      </w:r>
+      <w:r>
+        <w:rPr>
+          <w:rFonts w:cstheme="minorHAnsi"/>
+          <w:color w:val="333333"/>
+          <w:sz w:val="24"/>
+          <w:szCs w:val="24"/>
+          <w:shd w:val="clear" w:color="auto" w:fill="FFFFFF"/>
+        </w:rPr>
+        <w:br/>
+      </w:r>
+      <w:r>
+        <w:rPr>
+          <w:rFonts w:cstheme="minorHAnsi"/>
+          <w:color w:val="333333"/>
+          <w:sz w:val="24"/>
+          <w:szCs w:val="24"/>
+          <w:shd w:val="clear" w:color="auto" w:fill="FFFFFF"/>
+        </w:rPr>
+        <w:br/>
+      </w:r>
+      <w:r>
+        <w:rPr>
+          <w:rFonts w:cstheme="minorHAnsi"/>
+          <w:b/>
+          <w:bCs/>
+          <w:color w:val="333333"/>
+          <w:sz w:val="24"/>
+          <w:szCs w:val="24"/>
+          <w:shd w:val="clear" w:color="auto" w:fill="FFFFFF"/>
+        </w:rPr>
+        <w:t>https://freesound.org/people/Meisben/sounds/488068/</w:t>
+      </w:r>
+      <w:r>
+        <w:rPr>
+          <w:rFonts w:cstheme="minorHAnsi"/>
+          <w:color w:val="333333"/>
+          <w:sz w:val="24"/>
+          <w:szCs w:val="24"/>
+          <w:shd w:val="clear" w:color="auto" w:fill="FFFFFF"/>
+        </w:rPr>
+        <w:br/>
+      </w:r>
+      <w:r>
+        <w:rPr>
+          <w:rFonts w:cstheme="minorHAnsi"/>
+          <w:sz w:val="24"/>
+          <w:szCs w:val="24"/>
+        </w:rPr>
+        <w:t>488068__meisben__footsteps-mud-01.wav</w:t>
+      </w:r>
+      <w:r>
+        <w:rPr>
+          <w:rFonts w:cstheme="minorHAnsi"/>
+          <w:sz w:val="24"/>
+          <w:szCs w:val="24"/>
+        </w:rPr>
+        <w:br/>
+      </w:r>
+      <w:r>
+        <w:rPr>
+          <w:rFonts w:cstheme="minorHAnsi"/>
           <w:i/>
           <w:iCs/>
-          <w:color w:val="333333"/>
-          <w:sz w:val="20"/>
-          <w:szCs w:val="20"/>
-          <w:shd w:val="clear" w:color="auto" w:fill="FFFFFF"/>
-        </w:rPr>
-        <w:t>jawharp</w:t>
-      </w:r>
-      <w:proofErr w:type="spellEnd"/>
-      <w:r>
-        <w:rPr>
-          <w:rFonts w:ascii="Verdana" w:hAnsi="Verdana"/>
-          <w:i/>
-          <w:iCs/>
-          <w:color w:val="333333"/>
-          <w:sz w:val="20"/>
-          <w:szCs w:val="20"/>
-          <w:shd w:val="clear" w:color="auto" w:fill="FFFFFF"/>
-        </w:rPr>
-        <w:t>.</w:t>
-      </w:r>
-      <w:r>
-        <w:rPr>
-          <w:rFonts w:ascii="Verdana" w:hAnsi="Verdana"/>
-          <w:i/>
-          <w:iCs/>
-          <w:color w:val="333333"/>
-          <w:sz w:val="20"/>
-          <w:szCs w:val="20"/>
-          <w:shd w:val="clear" w:color="auto" w:fill="FFFFFF"/>
-        </w:rPr>
-        <w:t>”</w:t>
-      </w:r>
-      <w:r>
-        <w:rPr>
-          <w:rFonts w:ascii="Verdana" w:hAnsi="Verdana"/>
-          <w:i/>
-          <w:iCs/>
-          <w:color w:val="333333"/>
-          <w:sz w:val="20"/>
-          <w:szCs w:val="20"/>
-          <w:shd w:val="clear" w:color="auto" w:fill="FFFFFF"/>
-        </w:rPr>
-        <w:t>-</w:t>
-      </w:r>
-      <w:r>
-        <w:rPr>
-          <w:rFonts w:ascii="Verdana" w:hAnsi="Verdana"/>
-          <w:color w:val="333333"/>
-          <w:sz w:val="20"/>
-          <w:szCs w:val="20"/>
-          <w:shd w:val="clear" w:color="auto" w:fill="FFFFFF"/>
-        </w:rPr>
-        <w:t xml:space="preserve"> Uploader description.</w:t>
+          <w:sz w:val="24"/>
+          <w:szCs w:val="24"/>
+        </w:rPr>
+        <w:t xml:space="preserve">“Mud Footsteps” – </w:t>
+      </w:r>
+      <w:r>
+        <w:rPr>
+          <w:rFonts w:cstheme="minorHAnsi"/>
+          <w:sz w:val="24"/>
+          <w:szCs w:val="24"/>
+        </w:rPr>
+        <w:t>Uploader description. Audio of several steps taking in mud.</w:t>
+      </w:r>
+      <w:r>
+        <w:rPr>
+          <w:rFonts w:cstheme="minorHAnsi"/>
+          <w:sz w:val="24"/>
+          <w:szCs w:val="24"/>
+        </w:rPr>
+        <w:br/>
+      </w:r>
+      <w:r>
+        <w:rPr>
+          <w:rFonts w:cstheme="minorHAnsi"/>
+          <w:sz w:val="24"/>
+          <w:szCs w:val="24"/>
+        </w:rPr>
+        <w:br/>
+      </w:r>
+      <w:r>
+        <w:rPr>
+          <w:rFonts w:cstheme="minorHAnsi"/>
+          <w:b/>
+          <w:bCs/>
+          <w:sz w:val="24"/>
+          <w:szCs w:val="24"/>
+        </w:rPr>
+        <w:t>https://freesound.org/people/InspectorJ/sounds/339325/</w:t>
+      </w:r>
+      <w:r>
+        <w:rPr>
+          <w:rFonts w:cstheme="minorHAnsi"/>
+          <w:b/>
+          <w:bCs/>
+          <w:sz w:val="24"/>
+          <w:szCs w:val="24"/>
+        </w:rPr>
+        <w:br/>
+      </w:r>
+      <w:r>
+        <w:rPr>
+          <w:rFonts w:cstheme="minorHAnsi"/>
+          <w:sz w:val="24"/>
+          <w:szCs w:val="24"/>
+        </w:rPr>
+        <w:t>339325__inspectorj__footsteps-muddy-e.wav</w:t>
+      </w:r>
+      <w:r>
+        <w:rPr>
+          <w:rFonts w:cstheme="minorHAnsi"/>
+          <w:b/>
+          <w:bCs/>
+          <w:sz w:val="24"/>
+          <w:szCs w:val="24"/>
+        </w:rPr>
+        <w:br/>
+      </w:r>
+      <w:r>
+        <w:rPr>
+          <w:rFonts w:cstheme="minorHAnsi"/>
+          <w:sz w:val="24"/>
+          <w:szCs w:val="24"/>
+        </w:rPr>
+        <w:t>Audio of several steps taken in mud.</w:t>
+      </w:r>
+      <w:r>
+        <w:rPr>
+          <w:rFonts w:cstheme="minorHAnsi"/>
+          <w:b/>
+          <w:bCs/>
+          <w:sz w:val="24"/>
+          <w:szCs w:val="24"/>
+        </w:rPr>
+        <w:br/>
       </w:r>
     </w:p>
     <w:p>

</xml_diff>

<commit_message>
Milestone 3 further commits
</commit_message>
<xml_diff>
--- a/documentation/SourceList.docx
+++ b/documentation/SourceList.docx
@@ -36,7 +36,26 @@
           <w:szCs w:val="28"/>
         </w:rPr>
         <w:br/>
-        <w:t>Zapsplat:</w:t>
+      </w:r>
+      <w:proofErr w:type="spellStart"/>
+      <w:r>
+        <w:rPr>
+          <w:b/>
+          <w:bCs/>
+          <w:sz w:val="28"/>
+          <w:szCs w:val="28"/>
+        </w:rPr>
+        <w:t>Zapsplat</w:t>
+      </w:r>
+      <w:proofErr w:type="spellEnd"/>
+      <w:r>
+        <w:rPr>
+          <w:b/>
+          <w:bCs/>
+          <w:sz w:val="28"/>
+          <w:szCs w:val="28"/>
+        </w:rPr>
+        <w:t>:</w:t>
       </w:r>
       <w:r>
         <w:rPr>
@@ -131,6 +150,98 @@
         </w:rPr>
         <w:br/>
         <w:t>Mud bubbling from air blown through a straw.</w:t>
+      </w:r>
+      <w:r>
+        <w:rPr>
+          <w:sz w:val="24"/>
+          <w:szCs w:val="24"/>
+        </w:rPr>
+        <w:br/>
+      </w:r>
+      <w:r>
+        <w:rPr>
+          <w:sz w:val="24"/>
+          <w:szCs w:val="24"/>
+        </w:rPr>
+        <w:br/>
+      </w:r>
+      <w:r>
+        <w:rPr>
+          <w:b/>
+          <w:bCs/>
+          <w:sz w:val="24"/>
+          <w:szCs w:val="24"/>
+        </w:rPr>
+        <w:t>https://www.zapsplat.com/music/bubble-blown-into-water-in-plastic-container-through-plastic-tube-2/</w:t>
+      </w:r>
+      <w:r>
+        <w:rPr>
+          <w:sz w:val="24"/>
+          <w:szCs w:val="24"/>
+        </w:rPr>
+        <w:br/>
+      </w:r>
+      <w:r>
+        <w:rPr>
+          <w:sz w:val="24"/>
+          <w:szCs w:val="24"/>
+        </w:rPr>
+        <w:t>zapsplat_foley_water_bubble_plastic_container_blow_air_through_plastic_pipe_002_48394.mp3</w:t>
+      </w:r>
+      <w:r>
+        <w:rPr>
+          <w:sz w:val="24"/>
+          <w:szCs w:val="24"/>
+        </w:rPr>
+        <w:br/>
+        <w:t>Water bubbling from air blown through a plastic tube.</w:t>
+      </w:r>
+      <w:r>
+        <w:rPr>
+          <w:sz w:val="24"/>
+          <w:szCs w:val="24"/>
+        </w:rPr>
+        <w:br/>
+      </w:r>
+      <w:r>
+        <w:rPr>
+          <w:sz w:val="24"/>
+          <w:szCs w:val="24"/>
+        </w:rPr>
+        <w:br/>
+      </w:r>
+      <w:r>
+        <w:rPr>
+          <w:b/>
+          <w:bCs/>
+          <w:sz w:val="24"/>
+          <w:szCs w:val="24"/>
+        </w:rPr>
+        <w:t>https://www.zapsplat.com/music/airliner-internal-passenger-call-bell-ring-single-tone/</w:t>
+      </w:r>
+      <w:r>
+        <w:rPr>
+          <w:b/>
+          <w:bCs/>
+          <w:sz w:val="24"/>
+          <w:szCs w:val="24"/>
+        </w:rPr>
+        <w:br/>
+      </w:r>
+      <w:r>
+        <w:rPr>
+          <w:sz w:val="24"/>
+          <w:szCs w:val="24"/>
+        </w:rPr>
+        <w:t>zapsplat_vehicles_aircraft_call_bell_single_tone_44563.mp3</w:t>
+      </w:r>
+      <w:r>
+        <w:rPr>
+          <w:sz w:val="24"/>
+          <w:szCs w:val="24"/>
+        </w:rPr>
+        <w:br/>
+        <w:t>Soft airliner bell ring.</w:t>
       </w:r>
     </w:p>
     <w:p>
@@ -225,218 +336,9 @@
           <w:szCs w:val="24"/>
           <w:shd w:val="clear" w:color="auto" w:fill="FFFFFF"/>
         </w:rPr>
-        <w:t>A couple of 'boing' sounds made using a jawharp.”-</w:t>
-      </w:r>
-      <w:r>
-        <w:rPr>
-          <w:rFonts w:cstheme="minorHAnsi"/>
-          <w:color w:val="333333"/>
-          <w:sz w:val="24"/>
-          <w:szCs w:val="24"/>
-          <w:shd w:val="clear" w:color="auto" w:fill="FFFFFF"/>
-        </w:rPr>
-        <w:t xml:space="preserve"> Uploader description.</w:t>
-      </w:r>
-      <w:r>
-        <w:rPr>
-          <w:rFonts w:cstheme="minorHAnsi"/>
-          <w:color w:val="333333"/>
-          <w:sz w:val="24"/>
-          <w:szCs w:val="24"/>
-          <w:shd w:val="clear" w:color="auto" w:fill="FFFFFF"/>
-        </w:rPr>
-        <w:br/>
-      </w:r>
-      <w:r>
-        <w:rPr>
-          <w:rFonts w:cstheme="minorHAnsi"/>
-          <w:color w:val="333333"/>
-          <w:sz w:val="24"/>
-          <w:szCs w:val="24"/>
-          <w:shd w:val="clear" w:color="auto" w:fill="FFFFFF"/>
-        </w:rPr>
-        <w:br/>
-      </w:r>
-      <w:r>
-        <w:rPr>
-          <w:rFonts w:cstheme="minorHAnsi"/>
-          <w:b/>
-          <w:bCs/>
-          <w:color w:val="333333"/>
-          <w:sz w:val="24"/>
-          <w:szCs w:val="24"/>
-          <w:shd w:val="clear" w:color="auto" w:fill="FFFFFF"/>
-        </w:rPr>
-        <w:t>https://freesound.org/people/Meisben/sounds/488068/</w:t>
-      </w:r>
-      <w:r>
-        <w:rPr>
-          <w:rFonts w:cstheme="minorHAnsi"/>
-          <w:color w:val="333333"/>
-          <w:sz w:val="24"/>
-          <w:szCs w:val="24"/>
-          <w:shd w:val="clear" w:color="auto" w:fill="FFFFFF"/>
-        </w:rPr>
-        <w:br/>
-      </w:r>
-      <w:r>
-        <w:rPr>
-          <w:rFonts w:cstheme="minorHAnsi"/>
-          <w:sz w:val="24"/>
-          <w:szCs w:val="24"/>
-        </w:rPr>
-        <w:t>488068__meisben__footsteps-mud-01.wav</w:t>
-      </w:r>
-      <w:r>
-        <w:rPr>
-          <w:rFonts w:cstheme="minorHAnsi"/>
-          <w:sz w:val="24"/>
-          <w:szCs w:val="24"/>
-        </w:rPr>
-        <w:br/>
-      </w:r>
-      <w:r>
-        <w:rPr>
-          <w:rFonts w:cstheme="minorHAnsi"/>
-          <w:i/>
-          <w:iCs/>
-          <w:sz w:val="24"/>
-          <w:szCs w:val="24"/>
-        </w:rPr>
-        <w:t xml:space="preserve">“Mud Footsteps” – </w:t>
-      </w:r>
-      <w:r>
-        <w:rPr>
-          <w:rFonts w:cstheme="minorHAnsi"/>
-          <w:sz w:val="24"/>
-          <w:szCs w:val="24"/>
-        </w:rPr>
-        <w:t>Uploader description. Audio of several steps taking in mud.</w:t>
-      </w:r>
-      <w:r>
-        <w:rPr>
-          <w:rFonts w:cstheme="minorHAnsi"/>
-          <w:sz w:val="24"/>
-          <w:szCs w:val="24"/>
-        </w:rPr>
-        <w:br/>
-      </w:r>
-      <w:r>
-        <w:rPr>
-          <w:rFonts w:cstheme="minorHAnsi"/>
-          <w:sz w:val="24"/>
-          <w:szCs w:val="24"/>
-        </w:rPr>
-        <w:br/>
-      </w:r>
-      <w:r>
-        <w:rPr>
-          <w:rFonts w:cstheme="minorHAnsi"/>
-          <w:b/>
-          <w:bCs/>
-          <w:sz w:val="24"/>
-          <w:szCs w:val="24"/>
-        </w:rPr>
-        <w:t>https://freesound.org/people/InspectorJ/sounds/339325/</w:t>
-      </w:r>
-      <w:r>
-        <w:rPr>
-          <w:rFonts w:cstheme="minorHAnsi"/>
-          <w:b/>
-          <w:bCs/>
-          <w:sz w:val="24"/>
-          <w:szCs w:val="24"/>
-        </w:rPr>
-        <w:br/>
-      </w:r>
-      <w:r>
-        <w:rPr>
-          <w:rFonts w:cstheme="minorHAnsi"/>
-          <w:sz w:val="24"/>
-          <w:szCs w:val="24"/>
-        </w:rPr>
-        <w:t>339325__inspectorj__footsteps-muddy-e.wav</w:t>
-      </w:r>
-      <w:r>
-        <w:rPr>
-          <w:rFonts w:cstheme="minorHAnsi"/>
-          <w:b/>
-          <w:bCs/>
-          <w:sz w:val="24"/>
-          <w:szCs w:val="24"/>
-        </w:rPr>
-        <w:br/>
-      </w:r>
-      <w:r>
-        <w:rPr>
-          <w:rFonts w:cstheme="minorHAnsi"/>
-          <w:sz w:val="24"/>
-          <w:szCs w:val="24"/>
-        </w:rPr>
-        <w:t>Audio of several steps taken in mud.</w:t>
-      </w:r>
-      <w:r>
-        <w:rPr>
-          <w:rFonts w:cstheme="minorHAnsi"/>
-          <w:sz w:val="24"/>
-          <w:szCs w:val="24"/>
-        </w:rPr>
-        <w:br/>
-      </w:r>
-      <w:r>
-        <w:rPr>
-          <w:rFonts w:cstheme="minorHAnsi"/>
-          <w:sz w:val="24"/>
-          <w:szCs w:val="24"/>
-        </w:rPr>
-        <w:br/>
-      </w:r>
-      <w:r>
-        <w:rPr>
-          <w:rFonts w:cstheme="minorHAnsi"/>
-          <w:b/>
-          <w:bCs/>
-          <w:sz w:val="24"/>
-          <w:szCs w:val="24"/>
-        </w:rPr>
-        <w:t>https://freesound.org/people/redagent/sounds/346862/</w:t>
-      </w:r>
-      <w:r>
-        <w:rPr>
-          <w:rFonts w:cstheme="minorHAnsi"/>
-          <w:b/>
-          <w:bCs/>
-          <w:sz w:val="24"/>
-          <w:szCs w:val="24"/>
-        </w:rPr>
-        <w:br/>
-      </w:r>
-      <w:r>
-        <w:rPr>
-          <w:rFonts w:cstheme="minorHAnsi"/>
-          <w:sz w:val="24"/>
-          <w:szCs w:val="24"/>
-        </w:rPr>
-        <w:t>346862__redagent__mustard-squirting-squeezing-farts.wav</w:t>
-      </w:r>
-      <w:r>
-        <w:rPr>
-          <w:rFonts w:cstheme="minorHAnsi"/>
-          <w:sz w:val="24"/>
-          <w:szCs w:val="24"/>
-        </w:rPr>
-        <w:br/>
-      </w:r>
-      <w:r>
-        <w:rPr>
-          <w:rFonts w:cstheme="minorHAnsi"/>
-          <w:i/>
-          <w:iCs/>
-          <w:sz w:val="24"/>
-          <w:szCs w:val="24"/>
-        </w:rPr>
-        <w:t>“</w:t>
-      </w:r>
+        <w:t xml:space="preserve">A couple of 'boing' sounds made using a </w:t>
+      </w:r>
+      <w:proofErr w:type="spellStart"/>
       <w:r>
         <w:rPr>
           <w:rFonts w:cstheme="minorHAnsi"/>
@@ -447,8 +349,9 @@
           <w:szCs w:val="24"/>
           <w:shd w:val="clear" w:color="auto" w:fill="FFFFFF"/>
         </w:rPr>
-        <w:t>Just a basic squeezing of a mustard bottle in order to hear the majestic squirting/farting noise that middle schoolers giggle over until the world ends.</w:t>
-      </w:r>
+        <w:t>jawharp</w:t>
+      </w:r>
+      <w:proofErr w:type="spellEnd"/>
       <w:r>
         <w:rPr>
           <w:rFonts w:cstheme="minorHAnsi"/>
@@ -459,7 +362,230 @@
           <w:szCs w:val="24"/>
           <w:shd w:val="clear" w:color="auto" w:fill="FFFFFF"/>
         </w:rPr>
-        <w:t>”</w:t>
+        <w:t>.”-</w:t>
+      </w:r>
+      <w:r>
+        <w:rPr>
+          <w:rFonts w:cstheme="minorHAnsi"/>
+          <w:color w:val="333333"/>
+          <w:sz w:val="24"/>
+          <w:szCs w:val="24"/>
+          <w:shd w:val="clear" w:color="auto" w:fill="FFFFFF"/>
+        </w:rPr>
+        <w:t xml:space="preserve"> Uploader description.</w:t>
+      </w:r>
+      <w:r>
+        <w:rPr>
+          <w:rFonts w:cstheme="minorHAnsi"/>
+          <w:color w:val="333333"/>
+          <w:sz w:val="24"/>
+          <w:szCs w:val="24"/>
+          <w:shd w:val="clear" w:color="auto" w:fill="FFFFFF"/>
+        </w:rPr>
+        <w:br/>
+      </w:r>
+      <w:r>
+        <w:rPr>
+          <w:rFonts w:cstheme="minorHAnsi"/>
+          <w:color w:val="333333"/>
+          <w:sz w:val="24"/>
+          <w:szCs w:val="24"/>
+          <w:shd w:val="clear" w:color="auto" w:fill="FFFFFF"/>
+        </w:rPr>
+        <w:br/>
+      </w:r>
+      <w:r>
+        <w:rPr>
+          <w:rFonts w:cstheme="minorHAnsi"/>
+          <w:b/>
+          <w:bCs/>
+          <w:color w:val="333333"/>
+          <w:sz w:val="24"/>
+          <w:szCs w:val="24"/>
+          <w:shd w:val="clear" w:color="auto" w:fill="FFFFFF"/>
+        </w:rPr>
+        <w:t>https://freesound.org/people/Meisben/sounds/488068/</w:t>
+      </w:r>
+      <w:r>
+        <w:rPr>
+          <w:rFonts w:cstheme="minorHAnsi"/>
+          <w:color w:val="333333"/>
+          <w:sz w:val="24"/>
+          <w:szCs w:val="24"/>
+          <w:shd w:val="clear" w:color="auto" w:fill="FFFFFF"/>
+        </w:rPr>
+        <w:br/>
+      </w:r>
+      <w:r>
+        <w:rPr>
+          <w:rFonts w:cstheme="minorHAnsi"/>
+          <w:sz w:val="24"/>
+          <w:szCs w:val="24"/>
+        </w:rPr>
+        <w:t>488068__meisben__footsteps-mud-01.wav</w:t>
+      </w:r>
+      <w:r>
+        <w:rPr>
+          <w:rFonts w:cstheme="minorHAnsi"/>
+          <w:sz w:val="24"/>
+          <w:szCs w:val="24"/>
+        </w:rPr>
+        <w:br/>
+      </w:r>
+      <w:r>
+        <w:rPr>
+          <w:rFonts w:cstheme="minorHAnsi"/>
+          <w:i/>
+          <w:iCs/>
+          <w:sz w:val="24"/>
+          <w:szCs w:val="24"/>
+        </w:rPr>
+        <w:t xml:space="preserve">“Mud Footsteps” – </w:t>
+      </w:r>
+      <w:r>
+        <w:rPr>
+          <w:rFonts w:cstheme="minorHAnsi"/>
+          <w:sz w:val="24"/>
+          <w:szCs w:val="24"/>
+        </w:rPr>
+        <w:t>Uploader description. Audio of several steps taking in mud.</w:t>
+      </w:r>
+      <w:r>
+        <w:rPr>
+          <w:rFonts w:cstheme="minorHAnsi"/>
+          <w:sz w:val="24"/>
+          <w:szCs w:val="24"/>
+        </w:rPr>
+        <w:br/>
+      </w:r>
+      <w:r>
+        <w:rPr>
+          <w:rFonts w:cstheme="minorHAnsi"/>
+          <w:sz w:val="24"/>
+          <w:szCs w:val="24"/>
+        </w:rPr>
+        <w:br/>
+      </w:r>
+      <w:r>
+        <w:rPr>
+          <w:rFonts w:cstheme="minorHAnsi"/>
+          <w:b/>
+          <w:bCs/>
+          <w:sz w:val="24"/>
+          <w:szCs w:val="24"/>
+        </w:rPr>
+        <w:t>https://freesound.org/people/InspectorJ/sounds/339325/</w:t>
+      </w:r>
+      <w:r>
+        <w:rPr>
+          <w:rFonts w:cstheme="minorHAnsi"/>
+          <w:b/>
+          <w:bCs/>
+          <w:sz w:val="24"/>
+          <w:szCs w:val="24"/>
+        </w:rPr>
+        <w:br/>
+      </w:r>
+      <w:r>
+        <w:rPr>
+          <w:rFonts w:cstheme="minorHAnsi"/>
+          <w:sz w:val="24"/>
+          <w:szCs w:val="24"/>
+        </w:rPr>
+        <w:t>339325__inspectorj__footsteps-muddy-e.wav</w:t>
+      </w:r>
+      <w:r>
+        <w:rPr>
+          <w:rFonts w:cstheme="minorHAnsi"/>
+          <w:b/>
+          <w:bCs/>
+          <w:sz w:val="24"/>
+          <w:szCs w:val="24"/>
+        </w:rPr>
+        <w:br/>
+      </w:r>
+      <w:r>
+        <w:rPr>
+          <w:rFonts w:cstheme="minorHAnsi"/>
+          <w:sz w:val="24"/>
+          <w:szCs w:val="24"/>
+        </w:rPr>
+        <w:t>Audio of several steps taken in mud.</w:t>
+      </w:r>
+      <w:r>
+        <w:rPr>
+          <w:rFonts w:cstheme="minorHAnsi"/>
+          <w:sz w:val="24"/>
+          <w:szCs w:val="24"/>
+        </w:rPr>
+        <w:br/>
+      </w:r>
+      <w:r>
+        <w:rPr>
+          <w:rFonts w:cstheme="minorHAnsi"/>
+          <w:sz w:val="24"/>
+          <w:szCs w:val="24"/>
+        </w:rPr>
+        <w:br/>
+      </w:r>
+      <w:r>
+        <w:rPr>
+          <w:rFonts w:cstheme="minorHAnsi"/>
+          <w:b/>
+          <w:bCs/>
+          <w:sz w:val="24"/>
+          <w:szCs w:val="24"/>
+        </w:rPr>
+        <w:t>https://freesound.org/people/redagent/sounds/346862/</w:t>
+      </w:r>
+      <w:r>
+        <w:rPr>
+          <w:rFonts w:cstheme="minorHAnsi"/>
+          <w:b/>
+          <w:bCs/>
+          <w:sz w:val="24"/>
+          <w:szCs w:val="24"/>
+        </w:rPr>
+        <w:br/>
+      </w:r>
+      <w:r>
+        <w:rPr>
+          <w:rFonts w:cstheme="minorHAnsi"/>
+          <w:sz w:val="24"/>
+          <w:szCs w:val="24"/>
+        </w:rPr>
+        <w:t>346862__redagent__mustard-squirting-squeezing-farts.wav</w:t>
+      </w:r>
+      <w:r>
+        <w:rPr>
+          <w:rFonts w:cstheme="minorHAnsi"/>
+          <w:sz w:val="24"/>
+          <w:szCs w:val="24"/>
+        </w:rPr>
+        <w:br/>
+      </w:r>
+      <w:r>
+        <w:rPr>
+          <w:rFonts w:cstheme="minorHAnsi"/>
+          <w:i/>
+          <w:iCs/>
+          <w:sz w:val="24"/>
+          <w:szCs w:val="24"/>
+        </w:rPr>
+        <w:lastRenderedPageBreak/>
+        <w:t>“</w:t>
+      </w:r>
+      <w:r>
+        <w:rPr>
+          <w:rFonts w:cstheme="minorHAnsi"/>
+          <w:i/>
+          <w:iCs/>
+          <w:color w:val="333333"/>
+          <w:sz w:val="24"/>
+          <w:szCs w:val="24"/>
+          <w:shd w:val="clear" w:color="auto" w:fill="FFFFFF"/>
+        </w:rPr>
+        <w:t>Just a basic squeezing of a mustard bottle in order to hear the majestic squirting/farting noise that middle schoolers giggle over until the world ends.”</w:t>
       </w:r>
       <w:r>
         <w:rPr>
@@ -468,6 +594,289 @@
           <w:szCs w:val="24"/>
         </w:rPr>
         <w:t xml:space="preserve"> – Uploader description</w:t>
+      </w:r>
+      <w:r>
+        <w:rPr>
+          <w:rFonts w:cstheme="minorHAnsi"/>
+          <w:sz w:val="24"/>
+          <w:szCs w:val="24"/>
+        </w:rPr>
+        <w:br/>
+      </w:r>
+      <w:r>
+        <w:rPr>
+          <w:rFonts w:cstheme="minorHAnsi"/>
+          <w:sz w:val="24"/>
+          <w:szCs w:val="24"/>
+        </w:rPr>
+        <w:br/>
+      </w:r>
+      <w:r>
+        <w:rPr>
+          <w:rFonts w:cstheme="minorHAnsi"/>
+          <w:b/>
+          <w:bCs/>
+          <w:sz w:val="24"/>
+          <w:szCs w:val="24"/>
+        </w:rPr>
+        <w:t>https://freesound.org/people/ristooooo1/sounds/539820/</w:t>
+      </w:r>
+      <w:r>
+        <w:rPr>
+          <w:rFonts w:cstheme="minorHAnsi"/>
+          <w:b/>
+          <w:bCs/>
+          <w:sz w:val="24"/>
+          <w:szCs w:val="24"/>
+        </w:rPr>
+        <w:br/>
+      </w:r>
+      <w:r>
+        <w:rPr>
+          <w:rFonts w:cstheme="minorHAnsi"/>
+          <w:sz w:val="24"/>
+          <w:szCs w:val="24"/>
+        </w:rPr>
+        <w:t>539820__ristooooo1__bubbles-003.wav</w:t>
+      </w:r>
+      <w:r>
+        <w:rPr>
+          <w:rFonts w:cstheme="minorHAnsi"/>
+          <w:b/>
+          <w:bCs/>
+          <w:sz w:val="24"/>
+          <w:szCs w:val="24"/>
+        </w:rPr>
+        <w:br/>
+      </w:r>
+      <w:r>
+        <w:rPr>
+          <w:rFonts w:cstheme="minorHAnsi"/>
+          <w:i/>
+          <w:iCs/>
+          <w:color w:val="333333"/>
+          <w:sz w:val="24"/>
+          <w:szCs w:val="24"/>
+          <w:shd w:val="clear" w:color="auto" w:fill="FFFFFF"/>
+        </w:rPr>
+        <w:t>“</w:t>
+      </w:r>
+      <w:proofErr w:type="gramStart"/>
+      <w:r>
+        <w:rPr>
+          <w:rFonts w:cstheme="minorHAnsi"/>
+          <w:i/>
+          <w:iCs/>
+          <w:color w:val="333333"/>
+          <w:sz w:val="24"/>
+          <w:szCs w:val="24"/>
+          <w:shd w:val="clear" w:color="auto" w:fill="FFFFFF"/>
+        </w:rPr>
+        <w:t>Bubbles</w:t>
+      </w:r>
+      <w:proofErr w:type="gramEnd"/>
+      <w:r>
+        <w:rPr>
+          <w:rFonts w:cstheme="minorHAnsi"/>
+          <w:i/>
+          <w:iCs/>
+          <w:color w:val="333333"/>
+          <w:sz w:val="24"/>
+          <w:szCs w:val="24"/>
+          <w:shd w:val="clear" w:color="auto" w:fill="FFFFFF"/>
+        </w:rPr>
+        <w:t xml:space="preserve"> bubbling...”</w:t>
+      </w:r>
+      <w:r>
+        <w:rPr>
+          <w:rFonts w:cstheme="minorHAnsi"/>
+          <w:b/>
+          <w:bCs/>
+          <w:sz w:val="24"/>
+          <w:szCs w:val="24"/>
+        </w:rPr>
+        <w:t xml:space="preserve"> </w:t>
+      </w:r>
+      <w:r>
+        <w:rPr>
+          <w:rFonts w:cstheme="minorHAnsi"/>
+          <w:sz w:val="24"/>
+          <w:szCs w:val="24"/>
+        </w:rPr>
+        <w:t>– Uploader description</w:t>
+      </w:r>
+      <w:r>
+        <w:rPr>
+          <w:rFonts w:cstheme="minorHAnsi"/>
+          <w:sz w:val="24"/>
+          <w:szCs w:val="24"/>
+        </w:rPr>
+        <w:br/>
+      </w:r>
+      <w:r>
+        <w:rPr>
+          <w:rFonts w:cstheme="minorHAnsi"/>
+          <w:sz w:val="24"/>
+          <w:szCs w:val="24"/>
+        </w:rPr>
+        <w:br/>
+      </w:r>
+      <w:r>
+        <w:rPr>
+          <w:rFonts w:cstheme="minorHAnsi"/>
+          <w:b/>
+          <w:bCs/>
+          <w:sz w:val="28"/>
+          <w:szCs w:val="28"/>
+        </w:rPr>
+        <w:t>Recordings:</w:t>
+      </w:r>
+      <w:r>
+        <w:rPr>
+          <w:rFonts w:cstheme="minorHAnsi"/>
+          <w:b/>
+          <w:bCs/>
+          <w:sz w:val="28"/>
+          <w:szCs w:val="28"/>
+        </w:rPr>
+        <w:br/>
+      </w:r>
+      <w:r>
+        <w:rPr>
+          <w:rFonts w:cstheme="minorHAnsi"/>
+          <w:b/>
+          <w:bCs/>
+          <w:sz w:val="28"/>
+          <w:szCs w:val="28"/>
+        </w:rPr>
+        <w:br/>
+      </w:r>
+      <w:r>
+        <w:rPr>
+          <w:rFonts w:cstheme="minorHAnsi"/>
+          <w:b/>
+          <w:bCs/>
+          <w:sz w:val="24"/>
+          <w:szCs w:val="24"/>
+        </w:rPr>
+        <w:t>20-_Noooo_-210414_1633.wav</w:t>
+      </w:r>
+      <w:r>
+        <w:rPr>
+          <w:rFonts w:cstheme="minorHAnsi"/>
+          <w:sz w:val="24"/>
+          <w:szCs w:val="24"/>
+        </w:rPr>
+        <w:br/>
+        <w:t>Recorded voice using Logitech Pro x headset microphone for death exclamations. Pitched up, formants shifted down.</w:t>
+      </w:r>
+      <w:r>
+        <w:rPr>
+          <w:rFonts w:cstheme="minorHAnsi"/>
+          <w:sz w:val="24"/>
+          <w:szCs w:val="24"/>
+        </w:rPr>
+        <w:br/>
+      </w:r>
+      <w:r>
+        <w:rPr>
+          <w:rFonts w:cstheme="minorHAnsi"/>
+          <w:sz w:val="24"/>
+          <w:szCs w:val="24"/>
+        </w:rPr>
+        <w:br/>
+      </w:r>
+      <w:r>
+        <w:rPr>
+          <w:rFonts w:cstheme="minorHAnsi"/>
+          <w:b/>
+          <w:bCs/>
+          <w:sz w:val="24"/>
+          <w:szCs w:val="24"/>
+        </w:rPr>
+        <w:t>21-Puff-210414_1805.wav</w:t>
+      </w:r>
+      <w:r>
+        <w:rPr>
+          <w:rFonts w:cstheme="minorHAnsi"/>
+          <w:b/>
+          <w:bCs/>
+          <w:sz w:val="24"/>
+          <w:szCs w:val="24"/>
+        </w:rPr>
+        <w:br/>
+      </w:r>
+      <w:r>
+        <w:rPr>
+          <w:rFonts w:cstheme="minorHAnsi"/>
+          <w:b/>
+          <w:bCs/>
+          <w:sz w:val="24"/>
+          <w:szCs w:val="24"/>
+        </w:rPr>
+        <w:t>22-Puff take 2-210414_1806.wav</w:t>
+      </w:r>
+      <w:r>
+        <w:rPr>
+          <w:rFonts w:cstheme="minorHAnsi"/>
+          <w:b/>
+          <w:bCs/>
+          <w:sz w:val="24"/>
+          <w:szCs w:val="24"/>
+        </w:rPr>
+        <w:br/>
+      </w:r>
+      <w:r>
+        <w:rPr>
+          <w:rFonts w:cstheme="minorHAnsi"/>
+          <w:sz w:val="24"/>
+          <w:szCs w:val="24"/>
+        </w:rPr>
+        <w:t>Two takes. Recorded blowing and puffing noises with Logitech Pro x headset microphone.</w:t>
+      </w:r>
+      <w:r>
+        <w:rPr>
+          <w:rFonts w:cstheme="minorHAnsi"/>
+          <w:sz w:val="24"/>
+          <w:szCs w:val="24"/>
+        </w:rPr>
+        <w:br/>
+      </w:r>
+      <w:r>
+        <w:rPr>
+          <w:rFonts w:cstheme="minorHAnsi"/>
+          <w:sz w:val="24"/>
+          <w:szCs w:val="24"/>
+        </w:rPr>
+        <w:br/>
+      </w:r>
+      <w:r>
+        <w:rPr>
+          <w:rFonts w:cstheme="minorHAnsi"/>
+          <w:b/>
+          <w:bCs/>
+          <w:sz w:val="24"/>
+          <w:szCs w:val="24"/>
+        </w:rPr>
+        <w:t>23-Rasberry-210414_1809.wav</w:t>
+      </w:r>
+      <w:r>
+        <w:rPr>
+          <w:rFonts w:cstheme="minorHAnsi"/>
+          <w:b/>
+          <w:bCs/>
+          <w:sz w:val="24"/>
+          <w:szCs w:val="24"/>
+        </w:rPr>
+        <w:br/>
+      </w:r>
+      <w:r>
+        <w:rPr>
+          <w:rFonts w:cstheme="minorHAnsi"/>
+          <w:sz w:val="24"/>
+          <w:szCs w:val="24"/>
+        </w:rPr>
+        <w:t>Recorded mouth raspberries with Logitech Pro x headset microphone.</w:t>
       </w:r>
       <w:r>
         <w:rPr>

</xml_diff>